<commit_message>
updated differential docx snyk vs trivy
</commit_message>
<xml_diff>
--- a/Comparison Between DevSecOps Tool -Snyk vs Trivy.docx
+++ b/Comparison Between DevSecOps Tool -Snyk vs Trivy.docx
@@ -1498,11 +1498,11 @@
       <w:bookmarkStart w:id="68" w:name="_Toc149647028"/>
       <w:bookmarkStart w:id="69" w:name="_Toc149662698"/>
       <w:bookmarkStart w:id="70" w:name="_Toc149666154"/>
-      <w:bookmarkStart w:id="71" w:name="_Toc350188381"/>
-      <w:bookmarkStart w:id="72" w:name="_Toc192054122"/>
-      <w:bookmarkStart w:id="73" w:name="_Toc194821437"/>
-      <w:bookmarkStart w:id="74" w:name="_Toc177457325"/>
-      <w:bookmarkStart w:id="75" w:name="_Toc152015557"/>
+      <w:bookmarkStart w:id="71" w:name="_Toc152015557"/>
+      <w:bookmarkStart w:id="72" w:name="_Toc350188381"/>
+      <w:bookmarkStart w:id="73" w:name="_Toc192054122"/>
+      <w:bookmarkStart w:id="74" w:name="_Toc194821437"/>
+      <w:bookmarkStart w:id="75" w:name="_Toc177457325"/>
       <w:bookmarkEnd w:id="1"/>
       <w:bookmarkEnd w:id="2"/>
       <w:bookmarkEnd w:id="3"/>
@@ -1580,7 +1580,7 @@
       <w:bookmarkEnd w:id="68"/>
       <w:bookmarkEnd w:id="69"/>
       <w:bookmarkEnd w:id="70"/>
-      <w:bookmarkEnd w:id="75"/>
+      <w:bookmarkEnd w:id="71"/>
       <w:r>
         <w:rPr>
           <w:rFonts w:asciiTheme="minorHAnsi" w:hAnsiTheme="minorHAnsi" w:cstheme="minorHAnsi"/>
@@ -1853,16 +1853,16 @@
       <w:bookmarkStart w:id="84" w:name="_Toc39046197"/>
       <w:bookmarkStart w:id="85" w:name="_Toc39054210"/>
       <w:bookmarkStart w:id="86" w:name="_Toc110586134"/>
-      <w:bookmarkEnd w:id="71"/>
+      <w:bookmarkEnd w:id="72"/>
     </w:p>
     <w:p>
       <w:pPr>
         <w:pStyle w:val="Heading1"/>
       </w:pPr>
       <w:bookmarkStart w:id="87" w:name="_Toc152015558"/>
-      <w:bookmarkEnd w:id="72"/>
       <w:bookmarkEnd w:id="73"/>
       <w:bookmarkEnd w:id="74"/>
+      <w:bookmarkEnd w:id="75"/>
       <w:bookmarkEnd w:id="76"/>
       <w:bookmarkEnd w:id="77"/>
       <w:bookmarkEnd w:id="78"/>
@@ -2080,37 +2080,7 @@
                 <w:szCs w:val="22"/>
                 <w:lang w:bidi="ar-SA"/>
               </w:rPr>
-              <w:t>Free Plan</w:t>
-            </w:r>
-            <w:r>
-              <w:rPr>
-                <w:rFonts w:asciiTheme="minorHAnsi" w:eastAsia="Calibri" w:hAnsiTheme="minorHAnsi" w:cstheme="minorHAnsi"/>
-                <w:color w:val="000000"/>
-                <w:sz w:val="22"/>
-                <w:szCs w:val="22"/>
-                <w:lang w:bidi="ar-SA"/>
-              </w:rPr>
-              <w:t xml:space="preserve"> ,</w:t>
-            </w:r>
-            <w:r>
-              <w:rPr>
-                <w:rFonts w:asciiTheme="minorHAnsi" w:eastAsia="Calibri" w:hAnsiTheme="minorHAnsi" w:cstheme="minorHAnsi"/>
-                <w:color w:val="000000"/>
-                <w:sz w:val="22"/>
-                <w:szCs w:val="22"/>
-                <w:lang w:bidi="ar-SA"/>
-              </w:rPr>
-              <w:t>Team Plan</w:t>
-            </w:r>
-            <w:r>
-              <w:rPr>
-                <w:rFonts w:asciiTheme="minorHAnsi" w:eastAsia="Calibri" w:hAnsiTheme="minorHAnsi" w:cstheme="minorHAnsi"/>
-                <w:color w:val="000000"/>
-                <w:sz w:val="22"/>
-                <w:szCs w:val="22"/>
-                <w:lang w:bidi="ar-SA"/>
-              </w:rPr>
-              <w:t>(PAID)</w:t>
+              <w:t>Free Plan ,Team Plan(PAID)</w:t>
             </w:r>
             <w:r>
               <w:rPr>
@@ -2130,17 +2100,7 @@
                 <w:szCs w:val="22"/>
                 <w:lang w:bidi="ar-SA"/>
               </w:rPr>
-              <w:t>Enterprise Plan</w:t>
-            </w:r>
-            <w:r>
-              <w:rPr>
-                <w:rFonts w:asciiTheme="minorHAnsi" w:eastAsia="Calibri" w:hAnsiTheme="minorHAnsi" w:cstheme="minorHAnsi"/>
-                <w:color w:val="000000"/>
-                <w:sz w:val="22"/>
-                <w:szCs w:val="22"/>
-                <w:lang w:bidi="ar-SA"/>
-              </w:rPr>
-              <w:t>(PAID)</w:t>
+              <w:t>Enterprise Plan(PAID)</w:t>
             </w:r>
             <w:r>
               <w:rPr>
@@ -3096,17 +3056,7 @@
                 <w:szCs w:val="22"/>
                 <w:lang w:bidi="ar-SA"/>
               </w:rPr>
-              <w:t>Ruby</w:t>
-            </w:r>
-            <w:r>
-              <w:rPr>
-                <w:rFonts w:asciiTheme="minorHAnsi" w:eastAsia="Calibri" w:hAnsiTheme="minorHAnsi" w:cstheme="minorHAnsi"/>
-                <w:color w:val="000000"/>
-                <w:sz w:val="22"/>
-                <w:szCs w:val="22"/>
-                <w:lang w:bidi="ar-SA"/>
-              </w:rPr>
-              <w:t>,</w:t>
+              <w:t>Ruby,</w:t>
             </w:r>
             <w:r>
               <w:rPr>
@@ -3853,8 +3803,11 @@
           <w:p>
             <w:pPr>
               <w:pStyle w:val="ListParagraph"/>
+              <w:numPr>
+                <w:ilvl w:val="0"/>
+                <w:numId w:val="8"/>
+              </w:numPr>
               <w:spacing w:before="0" w:after="160" w:line="259" w:lineRule="auto"/>
-              <w:ind w:left="0"/>
               <w:rPr>
                 <w:rFonts w:asciiTheme="minorHAnsi" w:eastAsia="Calibri" w:hAnsiTheme="minorHAnsi" w:cstheme="minorHAnsi"/>
                 <w:color w:val="000000"/>
@@ -3954,17 +3907,7 @@
                 <w:szCs w:val="22"/>
                 <w:lang w:bidi="ar-SA"/>
               </w:rPr>
-              <w:t>roject</w:t>
-            </w:r>
-            <w:r>
-              <w:rPr>
-                <w:rFonts w:asciiTheme="minorHAnsi" w:eastAsia="Calibri" w:hAnsiTheme="minorHAnsi" w:cstheme="minorHAnsi"/>
-                <w:color w:val="000000"/>
-                <w:sz w:val="22"/>
-                <w:szCs w:val="22"/>
-                <w:lang w:bidi="ar-SA"/>
-              </w:rPr>
-              <w:t xml:space="preserve"> </w:t>
+              <w:t xml:space="preserve">roject </w:t>
             </w:r>
             <w:r>
               <w:rPr>
@@ -3984,17 +3927,7 @@
                 <w:szCs w:val="22"/>
                 <w:lang w:bidi="ar-SA"/>
               </w:rPr>
-              <w:t xml:space="preserve">canning </w:t>
-            </w:r>
-            <w:r>
-              <w:rPr>
-                <w:rFonts w:asciiTheme="minorHAnsi" w:eastAsia="Calibri" w:hAnsiTheme="minorHAnsi" w:cstheme="minorHAnsi"/>
-                <w:color w:val="000000"/>
-                <w:sz w:val="22"/>
-                <w:szCs w:val="22"/>
-                <w:lang w:bidi="ar-SA"/>
-              </w:rPr>
-              <w:t>, Docker</w:t>
+              <w:t>canning , Docker</w:t>
             </w:r>
             <w:r>
               <w:rPr>
@@ -4119,8 +4052,11 @@
           <w:p>
             <w:pPr>
               <w:pStyle w:val="ListParagraph"/>
+              <w:numPr>
+                <w:ilvl w:val="0"/>
+                <w:numId w:val="8"/>
+              </w:numPr>
               <w:spacing w:before="0" w:after="160" w:line="259" w:lineRule="auto"/>
-              <w:ind w:left="0"/>
               <w:rPr>
                 <w:rFonts w:asciiTheme="minorHAnsi" w:eastAsia="Calibri" w:hAnsiTheme="minorHAnsi" w:cstheme="minorHAnsi"/>
                 <w:color w:val="000000"/>
@@ -4258,6 +4194,11 @@
           </w:p>
           <w:p>
             <w:pPr>
+              <w:pStyle w:val="ListParagraph"/>
+              <w:numPr>
+                <w:ilvl w:val="0"/>
+                <w:numId w:val="8"/>
+              </w:numPr>
               <w:rPr>
                 <w:rFonts w:eastAsia="Calibri"/>
                 <w:sz w:val="22"/>
@@ -4499,11 +4440,14 @@
           <w:p>
             <w:pPr>
               <w:pStyle w:val="ListParagraph"/>
+              <w:numPr>
+                <w:ilvl w:val="0"/>
+                <w:numId w:val="8"/>
+              </w:numPr>
               <w:tabs>
                 <w:tab w:val="left" w:pos="916"/>
               </w:tabs>
               <w:spacing w:before="0" w:after="160" w:line="259" w:lineRule="auto"/>
-              <w:ind w:left="0"/>
               <w:rPr>
                 <w:rFonts w:asciiTheme="minorHAnsi" w:eastAsia="Calibri" w:hAnsiTheme="minorHAnsi" w:cstheme="minorHAnsi"/>
                 <w:color w:val="000000"/>
@@ -4594,8 +4538,11 @@
           <w:p>
             <w:pPr>
               <w:pStyle w:val="ListParagraph"/>
+              <w:numPr>
+                <w:ilvl w:val="0"/>
+                <w:numId w:val="8"/>
+              </w:numPr>
               <w:spacing w:before="0" w:after="160" w:line="259" w:lineRule="auto"/>
-              <w:ind w:left="0"/>
               <w:rPr>
                 <w:rFonts w:asciiTheme="minorHAnsi" w:eastAsia="Calibri" w:hAnsiTheme="minorHAnsi" w:cstheme="minorHAnsi"/>
                 <w:color w:val="000000"/>
@@ -5777,15 +5724,6 @@
   </w:num>
   <w:num w:numId="5" w16cid:durableId="164444868">
     <w:abstractNumId w:val="0"/>
-    <w:lvlOverride w:ilvl="0"/>
-    <w:lvlOverride w:ilvl="1"/>
-    <w:lvlOverride w:ilvl="2"/>
-    <w:lvlOverride w:ilvl="3"/>
-    <w:lvlOverride w:ilvl="4"/>
-    <w:lvlOverride w:ilvl="5"/>
-    <w:lvlOverride w:ilvl="6"/>
-    <w:lvlOverride w:ilvl="7"/>
-    <w:lvlOverride w:ilvl="8"/>
   </w:num>
   <w:num w:numId="6" w16cid:durableId="1835221027">
     <w:abstractNumId w:val="1"/>

</xml_diff>